<commit_message>
new code 23 march
</commit_message>
<xml_diff>
--- a/Src/ACQ.Web.App/excelfolder/soc_format_word_250221 (3).docx
+++ b/Src/ACQ.Web.App/excelfolder/soc_format_word_250221 (3).docx
@@ -18,8 +18,6 @@
           <w:u w:val="single"/>
         </w:rPr>
       </w:pPr>
-      <w:bookmarkStart w:id="0" w:name="_GoBack"/>
-      <w:bookmarkEnd w:id="0"/>
       <w:r>
         <w:rPr>
           <w:rFonts w:ascii="TimesNewRomanPS-BoldMT" w:hAnsi="TimesNewRomanPS-BoldMT" w:cs="TimesNewRomanPS-BoldMT"/>
@@ -253,14 +251,16 @@
         </w:sdtPr>
         <w:sdtEndPr/>
         <w:sdtContent>
+          <w:bookmarkStart w:id="0" w:name="_GoBack"/>
           <w:r>
             <w:rPr>
               <w:rFonts w:ascii="TimesNewRomanPSMT" w:hAnsi="TimesNewRomanPSMT" w:cs="TimesNewRomanPSMT"/>
               <w:sz w:val="26"/>
               <w:szCs w:val="26"/>
             </w:rPr>
-            <w:t>Test3</w:t>
+            <w:t>Test4</w:t>
           </w:r>
+          <w:bookmarkEnd w:id="0"/>
         </w:sdtContent>
       </w:sdt>
     </w:p>
@@ -448,7 +448,7 @@
               <w:sz w:val="26"/>
               <w:szCs w:val="26"/>
             </w:rPr>
-            <w:t>Joint Staff</w:t>
+            <w:t>Army</w:t>
           </w:r>
         </w:sdtContent>
       </w:sdt>
@@ -828,7 +828,7 @@
               <w:sz w:val="26"/>
               <w:szCs w:val="26"/>
             </w:rPr>
-            <w:t>9876</w:t>
+            <w:t>9877</w:t>
           </w:r>
         </w:sdtContent>
       </w:sdt>
@@ -13643,6 +13643,7 @@
     <w:rsid w:val="00CC6DA2"/>
     <w:rsid w:val="00D84849"/>
     <w:rsid w:val="00E02BE2"/>
+    <w:rsid w:val="00E61423"/>
     <w:rsid w:val="00F32FE6"/>
   </w:rsids>
   <m:mathPr>

</xml_diff>